<commit_message>
HOCS-1328 - Email tag for template
</commit_message>
<xml_diff>
--- a/src/test/resources/testdata/dten.docx
+++ b/src/test/resources/testdata/dten.docx
@@ -76,499 +76,15 @@
       <w:pPr>
         <w:pStyle w:val="Standard"/>
         <w:spacing w:line="280" w:lineRule="atLeast"/>
-        <w:jc w:val="center"/>
-        <w:rPr>
-          <w:rFonts w:ascii="Arial" w:hAnsi="Arial"/>
-        </w:rPr>
-      </w:pPr>
-    </w:p>
-    <w:p>
-      <w:pPr>
-        <w:pStyle w:val="Standard"/>
-        <w:spacing w:line="280" w:lineRule="atLeast"/>
-        <w:rPr>
-          <w:rFonts w:ascii="Arial" w:hAnsi="Arial"/>
-        </w:rPr>
-      </w:pPr>
-      <w:r>
-        <w:rPr>
-          <w:rFonts w:ascii="Arial" w:hAnsi="Arial"/>
-        </w:rPr>
-        <w:t>$</w:t>
-      </w:r>
-      <w:r>
-        <w:rPr>
-          <w:rFonts w:ascii="Arial" w:hAnsi="Arial"/>
-        </w:rPr>
-        <w:t>{</w:t>
-      </w:r>
-      <w:proofErr w:type="spellStart"/>
-      <w:r>
-        <w:rPr>
-          <w:rFonts w:ascii="Arial" w:hAnsi="Arial"/>
-        </w:rPr>
-        <w:t>primaryCorrespondentName</w:t>
-      </w:r>
-      <w:proofErr w:type="spellEnd"/>
-      <w:r>
-        <w:rPr>
-          <w:rFonts w:ascii="Arial" w:hAnsi="Arial"/>
-        </w:rPr>
-        <w:t>}</w:t>
-      </w:r>
-    </w:p>
-    <w:p>
-      <w:pPr>
-        <w:pStyle w:val="Standard"/>
-        <w:spacing w:line="280" w:lineRule="atLeast"/>
-        <w:rPr>
-          <w:rFonts w:ascii="Arial" w:hAnsi="Arial"/>
-        </w:rPr>
-      </w:pPr>
-      <w:r>
-        <w:rPr>
-          <w:rFonts w:ascii="Arial" w:hAnsi="Arial"/>
-        </w:rPr>
-        <w:t>$</w:t>
-      </w:r>
-      <w:r>
-        <w:rPr>
-          <w:rFonts w:ascii="Arial" w:hAnsi="Arial"/>
-        </w:rPr>
-        <w:t>{</w:t>
-      </w:r>
-      <w:r>
-        <w:rPr>
-          <w:rFonts w:ascii="Arial" w:hAnsi="Arial"/>
-        </w:rPr>
-        <w:t>primaryCorrespondentA</w:t>
-      </w:r>
-      <w:r>
-        <w:rPr>
-          <w:rFonts w:ascii="Arial" w:hAnsi="Arial"/>
-        </w:rPr>
-        <w:t>ddress1</w:t>
-      </w:r>
-      <w:r>
-        <w:rPr>
-          <w:rFonts w:ascii="Arial" w:hAnsi="Arial"/>
-        </w:rPr>
-        <w:t>}</w:t>
-      </w:r>
-    </w:p>
-    <w:p>
-      <w:pPr>
-        <w:pStyle w:val="Standard"/>
-        <w:spacing w:line="280" w:lineRule="atLeast"/>
-        <w:rPr>
-          <w:rFonts w:ascii="Arial" w:hAnsi="Arial"/>
-        </w:rPr>
-      </w:pPr>
-      <w:r>
-        <w:rPr>
-          <w:rFonts w:ascii="Arial" w:hAnsi="Arial"/>
-        </w:rPr>
-        <w:t>$</w:t>
-      </w:r>
-      <w:r>
-        <w:rPr>
-          <w:rFonts w:ascii="Arial" w:hAnsi="Arial"/>
-        </w:rPr>
-        <w:t>{</w:t>
-      </w:r>
-      <w:r>
-        <w:rPr>
-          <w:rFonts w:ascii="Arial" w:hAnsi="Arial"/>
-        </w:rPr>
-        <w:t>primaryCorrespondentA</w:t>
-      </w:r>
-      <w:r>
-        <w:rPr>
-          <w:rFonts w:ascii="Arial" w:hAnsi="Arial"/>
-        </w:rPr>
-        <w:t>ddress2</w:t>
-      </w:r>
-      <w:r>
-        <w:rPr>
-          <w:rFonts w:ascii="Arial" w:hAnsi="Arial"/>
-        </w:rPr>
-        <w:t>}</w:t>
-      </w:r>
-    </w:p>
-    <w:p>
-      <w:pPr>
-        <w:pStyle w:val="Standard"/>
-        <w:spacing w:line="280" w:lineRule="atLeast"/>
-        <w:rPr>
-          <w:rFonts w:ascii="Arial" w:hAnsi="Arial"/>
-        </w:rPr>
-      </w:pPr>
-      <w:r>
-        <w:rPr>
-          <w:rFonts w:ascii="Arial" w:hAnsi="Arial"/>
-        </w:rPr>
-        <w:t>$</w:t>
-      </w:r>
-      <w:r>
-        <w:rPr>
-          <w:rFonts w:ascii="Arial" w:hAnsi="Arial"/>
-        </w:rPr>
-        <w:t>{</w:t>
-      </w:r>
-      <w:r>
-        <w:rPr>
-          <w:rFonts w:ascii="Arial" w:hAnsi="Arial"/>
-        </w:rPr>
-        <w:t>primaryCorrespondentA</w:t>
-      </w:r>
-      <w:r>
-        <w:rPr>
-          <w:rFonts w:ascii="Arial" w:hAnsi="Arial"/>
-        </w:rPr>
-        <w:t>ddress3</w:t>
-      </w:r>
-      <w:r>
-        <w:rPr>
-          <w:rFonts w:ascii="Arial" w:hAnsi="Arial"/>
-        </w:rPr>
-        <w:t>}</w:t>
-      </w:r>
-    </w:p>
-    <w:p>
-      <w:pPr>
-        <w:pStyle w:val="Standard"/>
-        <w:spacing w:line="280" w:lineRule="atLeast"/>
-        <w:rPr>
-          <w:rFonts w:ascii="Arial" w:hAnsi="Arial"/>
-        </w:rPr>
-      </w:pPr>
-      <w:r>
-        <w:rPr>
-          <w:rFonts w:ascii="Arial" w:hAnsi="Arial"/>
-        </w:rPr>
-        <w:t>$</w:t>
-      </w:r>
-      <w:r>
-        <w:rPr>
-          <w:rFonts w:ascii="Arial" w:hAnsi="Arial"/>
-        </w:rPr>
-        <w:t>{</w:t>
-      </w:r>
-      <w:proofErr w:type="spellStart"/>
-      <w:r>
-        <w:rPr>
-          <w:rFonts w:ascii="Arial" w:hAnsi="Arial"/>
-        </w:rPr>
-        <w:t>primaryCorrespondentP</w:t>
-      </w:r>
-      <w:r>
-        <w:rPr>
-          <w:rFonts w:ascii="Arial" w:hAnsi="Arial"/>
-        </w:rPr>
-        <w:t>ostcode</w:t>
-      </w:r>
-      <w:proofErr w:type="spellEnd"/>
-      <w:r>
-        <w:rPr>
-          <w:rFonts w:ascii="Arial" w:hAnsi="Arial"/>
-        </w:rPr>
-        <w:t>}</w:t>
-      </w:r>
-    </w:p>
-    <w:p>
-      <w:pPr>
-        <w:pStyle w:val="Standard"/>
-        <w:spacing w:line="280" w:lineRule="atLeast"/>
-        <w:rPr>
-          <w:rFonts w:ascii="Arial" w:hAnsi="Arial"/>
-        </w:rPr>
-      </w:pPr>
-    </w:p>
-    <w:p>
-      <w:pPr>
-        <w:pStyle w:val="Standard"/>
-        <w:spacing w:line="280" w:lineRule="atLeast"/>
-        <w:rPr>
-          <w:rFonts w:ascii="Arial" w:hAnsi="Arial"/>
-        </w:rPr>
-      </w:pPr>
-    </w:p>
-    <w:p>
-      <w:pPr>
-        <w:pStyle w:val="Standard"/>
-        <w:spacing w:line="280" w:lineRule="atLeast"/>
-        <w:rPr>
-          <w:rFonts w:ascii="Arial" w:hAnsi="Arial"/>
-        </w:rPr>
-      </w:pPr>
-      <w:r>
-        <w:rPr>
-          <w:rFonts w:ascii="Arial" w:hAnsi="Arial"/>
-        </w:rPr>
-        <w:t>Reference:</w:t>
-      </w:r>
-      <w:r>
-        <w:rPr>
-          <w:rFonts w:ascii="Arial" w:hAnsi="Arial"/>
-        </w:rPr>
-        <w:t xml:space="preserve"> </w:t>
-      </w:r>
+        <w:rPr>
+          <w:rFonts w:ascii="Arial" w:hAnsi="Arial"/>
+        </w:rPr>
+      </w:pPr>
       <w:r>
         <w:rPr>
           <w:rFonts w:ascii="Arial" w:hAnsi="Arial"/>
         </w:rPr>
         <w:t>${</w:t>
-      </w:r>
-      <w:proofErr w:type="spellStart"/>
-      <w:r>
-        <w:rPr>
-          <w:rFonts w:ascii="Arial" w:hAnsi="Arial"/>
-        </w:rPr>
-        <w:t>caseR</w:t>
-      </w:r>
-      <w:r>
-        <w:rPr>
-          <w:rFonts w:ascii="Arial" w:hAnsi="Arial"/>
-        </w:rPr>
-        <w:t>eference</w:t>
-      </w:r>
-      <w:proofErr w:type="spellEnd"/>
-      <w:r>
-        <w:rPr>
-          <w:rFonts w:ascii="Arial" w:hAnsi="Arial"/>
-        </w:rPr>
-        <w:t>}</w:t>
-      </w:r>
-    </w:p>
-    <w:p>
-      <w:pPr>
-        <w:pStyle w:val="Standard"/>
-        <w:spacing w:line="280" w:lineRule="atLeast"/>
-        <w:rPr>
-          <w:rFonts w:ascii="Arial" w:hAnsi="Arial"/>
-        </w:rPr>
-      </w:pPr>
-    </w:p>
-    <w:p>
-      <w:pPr>
-        <w:pStyle w:val="Standard"/>
-        <w:spacing w:line="280" w:lineRule="atLeast"/>
-        <w:rPr>
-          <w:rFonts w:ascii="Arial" w:hAnsi="Arial"/>
-        </w:rPr>
-      </w:pPr>
-      <w:r>
-        <w:rPr>
-          <w:rFonts w:ascii="Arial" w:hAnsi="Arial"/>
-        </w:rPr>
-        <w:t>$</w:t>
-      </w:r>
-      <w:r>
-        <w:rPr>
-          <w:rFonts w:ascii="Arial" w:hAnsi="Arial"/>
-        </w:rPr>
-        <w:t>{</w:t>
-      </w:r>
-      <w:proofErr w:type="spellStart"/>
-      <w:r>
-        <w:rPr>
-          <w:rFonts w:ascii="Arial" w:hAnsi="Arial"/>
-        </w:rPr>
-        <w:t>primaryCorrespondentR</w:t>
-      </w:r>
-      <w:r>
-        <w:rPr>
-          <w:rFonts w:ascii="Arial" w:hAnsi="Arial"/>
-        </w:rPr>
-        <w:t>ef</w:t>
-      </w:r>
-      <w:proofErr w:type="spellEnd"/>
-      <w:r>
-        <w:rPr>
-          <w:rFonts w:ascii="Arial" w:hAnsi="Arial"/>
-        </w:rPr>
-        <w:t>}</w:t>
-      </w:r>
-    </w:p>
-    <w:p>
-      <w:pPr>
-        <w:pStyle w:val="Standard"/>
-        <w:spacing w:line="280" w:lineRule="atLeast"/>
-        <w:rPr>
-          <w:rFonts w:ascii="Arial" w:hAnsi="Arial"/>
-        </w:rPr>
-      </w:pPr>
-    </w:p>
-    <w:p>
-      <w:pPr>
-        <w:pStyle w:val="Standard"/>
-        <w:spacing w:line="280" w:lineRule="atLeast"/>
-        <w:rPr>
-          <w:rFonts w:ascii="Arial" w:hAnsi="Arial"/>
-        </w:rPr>
-      </w:pPr>
-    </w:p>
-    <w:p>
-      <w:pPr>
-        <w:pStyle w:val="Standard"/>
-        <w:spacing w:line="280" w:lineRule="atLeast"/>
-        <w:rPr>
-          <w:rFonts w:ascii="Arial" w:hAnsi="Arial"/>
-        </w:rPr>
-      </w:pPr>
-      <w:r>
-        <w:rPr>
-          <w:rFonts w:ascii="Arial" w:hAnsi="Arial"/>
-        </w:rPr>
-        <w:t xml:space="preserve">Thank you for your letter of </w:t>
-      </w:r>
-      <w:r>
-        <w:rPr>
-          <w:rFonts w:ascii="Arial" w:hAnsi="Arial"/>
-        </w:rPr>
-        <w:t>$</w:t>
-      </w:r>
-      <w:r>
-        <w:rPr>
-          <w:rFonts w:ascii="Arial" w:hAnsi="Arial"/>
-        </w:rPr>
-        <w:t>{</w:t>
-      </w:r>
-      <w:proofErr w:type="spellStart"/>
-      <w:r>
-        <w:rPr>
-          <w:rFonts w:ascii="Arial" w:hAnsi="Arial"/>
-        </w:rPr>
-        <w:t>date</w:t>
-      </w:r>
-      <w:r>
-        <w:rPr>
-          <w:rFonts w:ascii="Arial" w:hAnsi="Arial"/>
-        </w:rPr>
-        <w:t>O</w:t>
-      </w:r>
-      <w:r>
-        <w:rPr>
-          <w:rFonts w:ascii="Arial" w:hAnsi="Arial"/>
-        </w:rPr>
-        <w:t>f</w:t>
-      </w:r>
-      <w:r>
-        <w:rPr>
-          <w:rFonts w:ascii="Arial" w:hAnsi="Arial"/>
-        </w:rPr>
-        <w:t>L</w:t>
-      </w:r>
-      <w:r>
-        <w:rPr>
-          <w:rFonts w:ascii="Arial" w:hAnsi="Arial"/>
-        </w:rPr>
-        <w:t>etter</w:t>
-      </w:r>
-      <w:proofErr w:type="spellEnd"/>
-      <w:r>
-        <w:rPr>
-          <w:rFonts w:ascii="Arial" w:hAnsi="Arial"/>
-        </w:rPr>
-        <w:t>}</w:t>
-      </w:r>
-      <w:r>
-        <w:rPr>
-          <w:rFonts w:ascii="Arial" w:hAnsi="Arial"/>
-        </w:rPr>
-        <w:t xml:space="preserve"> on behalf of </w:t>
-      </w:r>
-      <w:r>
-        <w:rPr>
-          <w:rFonts w:ascii="Arial" w:hAnsi="Arial"/>
-        </w:rPr>
-        <w:t>${</w:t>
-      </w:r>
-      <w:proofErr w:type="spellStart"/>
-      <w:r>
-        <w:rPr>
-          <w:rFonts w:ascii="Arial" w:hAnsi="Arial"/>
-        </w:rPr>
-        <w:t>constituent</w:t>
-      </w:r>
-      <w:r>
-        <w:rPr>
-          <w:rFonts w:ascii="Arial" w:hAnsi="Arial"/>
-        </w:rPr>
-        <w:t>N</w:t>
-      </w:r>
-      <w:r>
-        <w:rPr>
-          <w:rFonts w:ascii="Arial" w:hAnsi="Arial"/>
-        </w:rPr>
-        <w:t>ame</w:t>
-      </w:r>
-      <w:proofErr w:type="spellEnd"/>
-      <w:r>
-        <w:rPr>
-          <w:rFonts w:ascii="Arial" w:hAnsi="Arial"/>
-        </w:rPr>
-        <w:t>}</w:t>
-      </w:r>
-      <w:r>
-        <w:rPr>
-          <w:rFonts w:ascii="Arial" w:hAnsi="Arial"/>
-        </w:rPr>
-        <w:t xml:space="preserve"> of </w:t>
-      </w:r>
-      <w:r>
-        <w:rPr>
-          <w:rFonts w:ascii="Arial" w:hAnsi="Arial"/>
-        </w:rPr>
-        <w:t>${</w:t>
-      </w:r>
-      <w:r>
-        <w:rPr>
-          <w:rFonts w:ascii="Arial" w:hAnsi="Arial"/>
-        </w:rPr>
-        <w:t>constituent</w:t>
-      </w:r>
-      <w:r>
-        <w:rPr>
-          <w:rFonts w:ascii="Arial" w:hAnsi="Arial"/>
-        </w:rPr>
-        <w:t>A</w:t>
-      </w:r>
-      <w:r>
-        <w:rPr>
-          <w:rFonts w:ascii="Arial" w:hAnsi="Arial"/>
-        </w:rPr>
-        <w:t>ddress1</w:t>
-      </w:r>
-      <w:r>
-        <w:rPr>
-          <w:rFonts w:ascii="Arial" w:hAnsi="Arial"/>
-        </w:rPr>
-        <w:t>}${</w:t>
-      </w:r>
-      <w:r>
-        <w:rPr>
-          <w:rFonts w:ascii="Arial" w:hAnsi="Arial"/>
-        </w:rPr>
-        <w:t>constituent</w:t>
-      </w:r>
-      <w:r>
-        <w:rPr>
-          <w:rFonts w:ascii="Arial" w:hAnsi="Arial"/>
-        </w:rPr>
-        <w:t>A</w:t>
-      </w:r>
-      <w:r>
-        <w:rPr>
-          <w:rFonts w:ascii="Arial" w:hAnsi="Arial"/>
-        </w:rPr>
-        <w:t>ddress2</w:t>
-      </w:r>
-      <w:r>
-        <w:rPr>
-          <w:rFonts w:ascii="Arial" w:hAnsi="Arial"/>
-        </w:rPr>
-        <w:t>}</w:t>
       </w:r>
       <w:bookmarkStart w:id="0" w:name="_GoBack"/>
       <w:bookmarkEnd w:id="0"/>
@@ -576,7 +92,516 @@
         <w:rPr>
           <w:rFonts w:ascii="Arial" w:hAnsi="Arial"/>
         </w:rPr>
+        <w:t>primaryCorrespondentEmail</w:t>
+      </w:r>
+      <w:r>
+        <w:rPr>
+          <w:rFonts w:ascii="Arial" w:hAnsi="Arial"/>
+        </w:rPr>
+        <w:t>}</w:t>
+      </w:r>
+    </w:p>
+    <w:p>
+      <w:pPr>
+        <w:pStyle w:val="Standard"/>
+        <w:spacing w:line="280" w:lineRule="atLeast"/>
+        <w:rPr>
+          <w:rFonts w:ascii="Arial" w:hAnsi="Arial"/>
+        </w:rPr>
+      </w:pPr>
+      <w:r>
+        <w:rPr>
+          <w:rFonts w:ascii="Arial" w:hAnsi="Arial"/>
+        </w:rPr>
+        <w:t>$</w:t>
+      </w:r>
+      <w:r>
+        <w:rPr>
+          <w:rFonts w:ascii="Arial" w:hAnsi="Arial"/>
+        </w:rPr>
+        <w:t>{</w:t>
+      </w:r>
+      <w:proofErr w:type="spellStart"/>
+      <w:r>
+        <w:rPr>
+          <w:rFonts w:ascii="Arial" w:hAnsi="Arial"/>
+        </w:rPr>
+        <w:t>primaryCorrespondentName</w:t>
+      </w:r>
+      <w:proofErr w:type="spellEnd"/>
+      <w:r>
+        <w:rPr>
+          <w:rFonts w:ascii="Arial" w:hAnsi="Arial"/>
+        </w:rPr>
+        <w:t>}</w:t>
+      </w:r>
+    </w:p>
+    <w:p>
+      <w:pPr>
+        <w:pStyle w:val="Standard"/>
+        <w:spacing w:line="280" w:lineRule="atLeast"/>
+        <w:rPr>
+          <w:rFonts w:ascii="Arial" w:hAnsi="Arial"/>
+        </w:rPr>
+      </w:pPr>
+      <w:r>
+        <w:rPr>
+          <w:rFonts w:ascii="Arial" w:hAnsi="Arial"/>
+        </w:rPr>
+        <w:t>$</w:t>
+      </w:r>
+      <w:r>
+        <w:rPr>
+          <w:rFonts w:ascii="Arial" w:hAnsi="Arial"/>
+        </w:rPr>
+        <w:t>{</w:t>
+      </w:r>
+      <w:r>
+        <w:rPr>
+          <w:rFonts w:ascii="Arial" w:hAnsi="Arial"/>
+        </w:rPr>
+        <w:t>primaryCorrespondentA</w:t>
+      </w:r>
+      <w:r>
+        <w:rPr>
+          <w:rFonts w:ascii="Arial" w:hAnsi="Arial"/>
+        </w:rPr>
+        <w:t>ddress1</w:t>
+      </w:r>
+      <w:r>
+        <w:rPr>
+          <w:rFonts w:ascii="Arial" w:hAnsi="Arial"/>
+        </w:rPr>
+        <w:t>}</w:t>
+      </w:r>
+    </w:p>
+    <w:p>
+      <w:pPr>
+        <w:pStyle w:val="Standard"/>
+        <w:spacing w:line="280" w:lineRule="atLeast"/>
+        <w:rPr>
+          <w:rFonts w:ascii="Arial" w:hAnsi="Arial"/>
+        </w:rPr>
+      </w:pPr>
+      <w:r>
+        <w:rPr>
+          <w:rFonts w:ascii="Arial" w:hAnsi="Arial"/>
+        </w:rPr>
+        <w:t>$</w:t>
+      </w:r>
+      <w:r>
+        <w:rPr>
+          <w:rFonts w:ascii="Arial" w:hAnsi="Arial"/>
+        </w:rPr>
+        <w:t>{</w:t>
+      </w:r>
+      <w:r>
+        <w:rPr>
+          <w:rFonts w:ascii="Arial" w:hAnsi="Arial"/>
+        </w:rPr>
+        <w:t>primaryCorrespondentA</w:t>
+      </w:r>
+      <w:r>
+        <w:rPr>
+          <w:rFonts w:ascii="Arial" w:hAnsi="Arial"/>
+        </w:rPr>
+        <w:t>ddress2</w:t>
+      </w:r>
+      <w:r>
+        <w:rPr>
+          <w:rFonts w:ascii="Arial" w:hAnsi="Arial"/>
+        </w:rPr>
+        <w:t>}</w:t>
+      </w:r>
+    </w:p>
+    <w:p>
+      <w:pPr>
+        <w:pStyle w:val="Standard"/>
+        <w:spacing w:line="280" w:lineRule="atLeast"/>
+        <w:rPr>
+          <w:rFonts w:ascii="Arial" w:hAnsi="Arial"/>
+        </w:rPr>
+      </w:pPr>
+      <w:r>
+        <w:rPr>
+          <w:rFonts w:ascii="Arial" w:hAnsi="Arial"/>
+        </w:rPr>
+        <w:t>$</w:t>
+      </w:r>
+      <w:r>
+        <w:rPr>
+          <w:rFonts w:ascii="Arial" w:hAnsi="Arial"/>
+        </w:rPr>
+        <w:t>{</w:t>
+      </w:r>
+      <w:r>
+        <w:rPr>
+          <w:rFonts w:ascii="Arial" w:hAnsi="Arial"/>
+        </w:rPr>
+        <w:t>primaryCorrespondentA</w:t>
+      </w:r>
+      <w:r>
+        <w:rPr>
+          <w:rFonts w:ascii="Arial" w:hAnsi="Arial"/>
+        </w:rPr>
+        <w:t>ddress3</w:t>
+      </w:r>
+      <w:r>
+        <w:rPr>
+          <w:rFonts w:ascii="Arial" w:hAnsi="Arial"/>
+        </w:rPr>
+        <w:t>}</w:t>
+      </w:r>
+    </w:p>
+    <w:p>
+      <w:pPr>
+        <w:pStyle w:val="Standard"/>
+        <w:spacing w:line="280" w:lineRule="atLeast"/>
+        <w:rPr>
+          <w:rFonts w:ascii="Arial" w:hAnsi="Arial"/>
+        </w:rPr>
+      </w:pPr>
+      <w:r>
+        <w:rPr>
+          <w:rFonts w:ascii="Arial" w:hAnsi="Arial"/>
+        </w:rPr>
+        <w:t>$</w:t>
+      </w:r>
+      <w:r>
+        <w:rPr>
+          <w:rFonts w:ascii="Arial" w:hAnsi="Arial"/>
+        </w:rPr>
+        <w:t>{</w:t>
+      </w:r>
+      <w:proofErr w:type="spellStart"/>
+      <w:r>
+        <w:rPr>
+          <w:rFonts w:ascii="Arial" w:hAnsi="Arial"/>
+        </w:rPr>
+        <w:t>primaryCorrespondentP</w:t>
+      </w:r>
+      <w:r>
+        <w:rPr>
+          <w:rFonts w:ascii="Arial" w:hAnsi="Arial"/>
+        </w:rPr>
+        <w:t>ostcode</w:t>
+      </w:r>
+      <w:proofErr w:type="spellEnd"/>
+      <w:r>
+        <w:rPr>
+          <w:rFonts w:ascii="Arial" w:hAnsi="Arial"/>
+        </w:rPr>
+        <w:t>}</w:t>
+      </w:r>
+    </w:p>
+    <w:p>
+      <w:pPr>
+        <w:pStyle w:val="Standard"/>
+        <w:spacing w:line="280" w:lineRule="atLeast"/>
+        <w:rPr>
+          <w:rFonts w:ascii="Arial" w:hAnsi="Arial"/>
+        </w:rPr>
+      </w:pPr>
+    </w:p>
+    <w:p>
+      <w:pPr>
+        <w:pStyle w:val="Standard"/>
+        <w:spacing w:line="280" w:lineRule="atLeast"/>
+        <w:rPr>
+          <w:rFonts w:ascii="Arial" w:hAnsi="Arial"/>
+        </w:rPr>
+      </w:pPr>
+    </w:p>
+    <w:p>
+      <w:pPr>
+        <w:pStyle w:val="Standard"/>
+        <w:spacing w:line="280" w:lineRule="atLeast"/>
+        <w:rPr>
+          <w:rFonts w:ascii="Arial" w:hAnsi="Arial"/>
+        </w:rPr>
+      </w:pPr>
+      <w:r>
+        <w:rPr>
+          <w:rFonts w:ascii="Arial" w:hAnsi="Arial"/>
+        </w:rPr>
+        <w:t>Reference:</w:t>
+      </w:r>
+      <w:r>
+        <w:rPr>
+          <w:rFonts w:ascii="Arial" w:hAnsi="Arial"/>
+        </w:rPr>
+        <w:t xml:space="preserve"> </w:t>
+      </w:r>
+      <w:r>
+        <w:rPr>
+          <w:rFonts w:ascii="Arial" w:hAnsi="Arial"/>
+        </w:rPr>
         <w:t>${</w:t>
+      </w:r>
+      <w:proofErr w:type="spellStart"/>
+      <w:r>
+        <w:rPr>
+          <w:rFonts w:ascii="Arial" w:hAnsi="Arial"/>
+        </w:rPr>
+        <w:t>caseR</w:t>
+      </w:r>
+      <w:r>
+        <w:rPr>
+          <w:rFonts w:ascii="Arial" w:hAnsi="Arial"/>
+        </w:rPr>
+        <w:t>eference</w:t>
+      </w:r>
+      <w:proofErr w:type="spellEnd"/>
+      <w:r>
+        <w:rPr>
+          <w:rFonts w:ascii="Arial" w:hAnsi="Arial"/>
+        </w:rPr>
+        <w:t>}</w:t>
+      </w:r>
+    </w:p>
+    <w:p>
+      <w:pPr>
+        <w:pStyle w:val="Standard"/>
+        <w:spacing w:line="280" w:lineRule="atLeast"/>
+        <w:rPr>
+          <w:rFonts w:ascii="Arial" w:hAnsi="Arial"/>
+        </w:rPr>
+      </w:pPr>
+    </w:p>
+    <w:p>
+      <w:pPr>
+        <w:pStyle w:val="Standard"/>
+        <w:spacing w:line="280" w:lineRule="atLeast"/>
+        <w:rPr>
+          <w:rFonts w:ascii="Arial" w:hAnsi="Arial"/>
+        </w:rPr>
+      </w:pPr>
+      <w:r>
+        <w:rPr>
+          <w:rFonts w:ascii="Arial" w:hAnsi="Arial"/>
+        </w:rPr>
+        <w:t>$</w:t>
+      </w:r>
+      <w:r>
+        <w:rPr>
+          <w:rFonts w:ascii="Arial" w:hAnsi="Arial"/>
+        </w:rPr>
+        <w:t>{</w:t>
+      </w:r>
+      <w:proofErr w:type="spellStart"/>
+      <w:r>
+        <w:rPr>
+          <w:rFonts w:ascii="Arial" w:hAnsi="Arial"/>
+        </w:rPr>
+        <w:t>primaryCorrespondentR</w:t>
+      </w:r>
+      <w:r>
+        <w:rPr>
+          <w:rFonts w:ascii="Arial" w:hAnsi="Arial"/>
+        </w:rPr>
+        <w:t>ef</w:t>
+      </w:r>
+      <w:proofErr w:type="spellEnd"/>
+      <w:r>
+        <w:rPr>
+          <w:rFonts w:ascii="Arial" w:hAnsi="Arial"/>
+        </w:rPr>
+        <w:t>}</w:t>
+      </w:r>
+    </w:p>
+    <w:p>
+      <w:pPr>
+        <w:pStyle w:val="Standard"/>
+        <w:spacing w:line="280" w:lineRule="atLeast"/>
+        <w:rPr>
+          <w:rFonts w:ascii="Arial" w:hAnsi="Arial"/>
+        </w:rPr>
+      </w:pPr>
+    </w:p>
+    <w:p>
+      <w:pPr>
+        <w:pStyle w:val="Standard"/>
+        <w:spacing w:line="280" w:lineRule="atLeast"/>
+        <w:rPr>
+          <w:rFonts w:ascii="Arial" w:hAnsi="Arial"/>
+        </w:rPr>
+      </w:pPr>
+    </w:p>
+    <w:p>
+      <w:pPr>
+        <w:pStyle w:val="Standard"/>
+        <w:spacing w:line="280" w:lineRule="atLeast"/>
+        <w:rPr>
+          <w:rFonts w:ascii="Arial" w:hAnsi="Arial"/>
+        </w:rPr>
+      </w:pPr>
+      <w:r>
+        <w:rPr>
+          <w:rFonts w:ascii="Arial" w:hAnsi="Arial"/>
+        </w:rPr>
+        <w:t xml:space="preserve">Thank you for your letter of </w:t>
+      </w:r>
+      <w:r>
+        <w:rPr>
+          <w:rFonts w:ascii="Arial" w:hAnsi="Arial"/>
+        </w:rPr>
+        <w:t>$</w:t>
+      </w:r>
+      <w:r>
+        <w:rPr>
+          <w:rFonts w:ascii="Arial" w:hAnsi="Arial"/>
+        </w:rPr>
+        <w:t>{</w:t>
+      </w:r>
+      <w:proofErr w:type="spellStart"/>
+      <w:r>
+        <w:rPr>
+          <w:rFonts w:ascii="Arial" w:hAnsi="Arial"/>
+        </w:rPr>
+        <w:t>date</w:t>
+      </w:r>
+      <w:r>
+        <w:rPr>
+          <w:rFonts w:ascii="Arial" w:hAnsi="Arial"/>
+        </w:rPr>
+        <w:t>O</w:t>
+      </w:r>
+      <w:r>
+        <w:rPr>
+          <w:rFonts w:ascii="Arial" w:hAnsi="Arial"/>
+        </w:rPr>
+        <w:t>f</w:t>
+      </w:r>
+      <w:r>
+        <w:rPr>
+          <w:rFonts w:ascii="Arial" w:hAnsi="Arial"/>
+        </w:rPr>
+        <w:t>L</w:t>
+      </w:r>
+      <w:r>
+        <w:rPr>
+          <w:rFonts w:ascii="Arial" w:hAnsi="Arial"/>
+        </w:rPr>
+        <w:t>etter</w:t>
+      </w:r>
+      <w:proofErr w:type="spellEnd"/>
+      <w:r>
+        <w:rPr>
+          <w:rFonts w:ascii="Arial" w:hAnsi="Arial"/>
+        </w:rPr>
+        <w:t>}</w:t>
+      </w:r>
+      <w:r>
+        <w:rPr>
+          <w:rFonts w:ascii="Arial" w:hAnsi="Arial"/>
+        </w:rPr>
+        <w:t xml:space="preserve"> on behalf of </w:t>
+      </w:r>
+      <w:r>
+        <w:rPr>
+          <w:rFonts w:ascii="Arial" w:hAnsi="Arial"/>
+        </w:rPr>
+        <w:t>${</w:t>
+      </w:r>
+      <w:proofErr w:type="spellStart"/>
+      <w:r>
+        <w:rPr>
+          <w:rFonts w:ascii="Arial" w:hAnsi="Arial"/>
+        </w:rPr>
+        <w:t>constituent</w:t>
+      </w:r>
+      <w:r>
+        <w:rPr>
+          <w:rFonts w:ascii="Arial" w:hAnsi="Arial"/>
+        </w:rPr>
+        <w:t>N</w:t>
+      </w:r>
+      <w:r>
+        <w:rPr>
+          <w:rFonts w:ascii="Arial" w:hAnsi="Arial"/>
+        </w:rPr>
+        <w:t>ame</w:t>
+      </w:r>
+      <w:proofErr w:type="spellEnd"/>
+      <w:r>
+        <w:rPr>
+          <w:rFonts w:ascii="Arial" w:hAnsi="Arial"/>
+        </w:rPr>
+        <w:t>}</w:t>
+      </w:r>
+      <w:r>
+        <w:rPr>
+          <w:rFonts w:ascii="Arial" w:hAnsi="Arial"/>
+        </w:rPr>
+        <w:t xml:space="preserve"> of </w:t>
+      </w:r>
+      <w:r>
+        <w:rPr>
+          <w:rFonts w:ascii="Arial" w:hAnsi="Arial"/>
+        </w:rPr>
+        <w:t>${</w:t>
+      </w:r>
+      <w:r>
+        <w:rPr>
+          <w:rFonts w:ascii="Arial" w:hAnsi="Arial"/>
+        </w:rPr>
+        <w:t>constituent</w:t>
+      </w:r>
+      <w:r>
+        <w:rPr>
+          <w:rFonts w:ascii="Arial" w:hAnsi="Arial"/>
+        </w:rPr>
+        <w:t>A</w:t>
+      </w:r>
+      <w:r>
+        <w:rPr>
+          <w:rFonts w:ascii="Arial" w:hAnsi="Arial"/>
+        </w:rPr>
+        <w:t>ddress</w:t>
+      </w:r>
+      <w:proofErr w:type="gramStart"/>
+      <w:r>
+        <w:rPr>
+          <w:rFonts w:ascii="Arial" w:hAnsi="Arial"/>
+        </w:rPr>
+        <w:t>1</w:t>
+      </w:r>
+      <w:r>
+        <w:rPr>
+          <w:rFonts w:ascii="Arial" w:hAnsi="Arial"/>
+        </w:rPr>
+        <w:t>}$</w:t>
+      </w:r>
+      <w:proofErr w:type="gramEnd"/>
+      <w:r>
+        <w:rPr>
+          <w:rFonts w:ascii="Arial" w:hAnsi="Arial"/>
+        </w:rPr>
+        <w:t>{</w:t>
+      </w:r>
+      <w:r>
+        <w:rPr>
+          <w:rFonts w:ascii="Arial" w:hAnsi="Arial"/>
+        </w:rPr>
+        <w:t>constituent</w:t>
+      </w:r>
+      <w:r>
+        <w:rPr>
+          <w:rFonts w:ascii="Arial" w:hAnsi="Arial"/>
+        </w:rPr>
+        <w:t>A</w:t>
+      </w:r>
+      <w:r>
+        <w:rPr>
+          <w:rFonts w:ascii="Arial" w:hAnsi="Arial"/>
+        </w:rPr>
+        <w:t>ddress2</w:t>
+      </w:r>
+      <w:r>
+        <w:rPr>
+          <w:rFonts w:ascii="Arial" w:hAnsi="Arial"/>
+        </w:rPr>
+        <w:t>}${</w:t>
       </w:r>
       <w:r>
         <w:rPr>
@@ -810,7 +835,7 @@
       </w:pPr>
     </w:pPrDefault>
   </w:docDefaults>
-  <w:latentStyles w:defLockedState="0" w:defUIPriority="99" w:defSemiHidden="0" w:defUnhideWhenUsed="0" w:defQFormat="0" w:count="375">
+  <w:latentStyles w:defLockedState="0" w:defUIPriority="99" w:defSemiHidden="0" w:defUnhideWhenUsed="0" w:defQFormat="0" w:count="377">
     <w:lsdException w:name="Normal" w:uiPriority="0" w:qFormat="1"/>
     <w:lsdException w:name="heading 1" w:uiPriority="9" w:qFormat="1"/>
     <w:lsdException w:name="heading 2" w:semiHidden="1" w:uiPriority="9" w:unhideWhenUsed="1" w:qFormat="1"/>
@@ -1186,6 +1211,8 @@
     <w:lsdException w:name="Smart Hyperlink" w:semiHidden="1" w:unhideWhenUsed="1"/>
     <w:lsdException w:name="Hashtag" w:semiHidden="1" w:unhideWhenUsed="1"/>
     <w:lsdException w:name="Unresolved Mention" w:semiHidden="1" w:unhideWhenUsed="1"/>
+    <w:lsdException w:name="Smart Link" w:semiHidden="1" w:unhideWhenUsed="1"/>
+    <w:lsdException w:name="Smart Link Error" w:semiHidden="1" w:unhideWhenUsed="1"/>
   </w:latentStyles>
   <w:style w:type="paragraph" w:default="1" w:styleId="Normal">
     <w:name w:val="Normal"/>

</xml_diff>